<commit_message>
Correcciones en Manual de Instalacion
</commit_message>
<xml_diff>
--- a/MANUAL DE INSTALACION.docx
+++ b/MANUAL DE INSTALACION.docx
@@ -1127,8 +1127,6 @@
         <w:spacing w:after="0" w:line="240" w:lineRule="auto"/>
       </w:pPr>
       <w:bookmarkStart w:id="1" w:name="_Toc25135033"/>
-      <w:bookmarkStart w:id="2" w:name="_GoBack"/>
-      <w:bookmarkEnd w:id="2"/>
     </w:p>
     <w:p>
       <w:pPr>
@@ -3331,21 +3329,7 @@
                 <w:sz w:val="20"/>
                 <w:szCs w:val="20"/>
               </w:rPr>
-              <w:t xml:space="preserve"> : </w:t>
-            </w:r>
-            <w:r>
-              <w:rPr>
-                <w:sz w:val="20"/>
-                <w:szCs w:val="20"/>
-              </w:rPr>
-              <w:t>80</w:t>
-            </w:r>
-            <w:r>
-              <w:rPr>
-                <w:sz w:val="20"/>
-                <w:szCs w:val="20"/>
-              </w:rPr>
-              <w:t>)</w:t>
+              <w:t xml:space="preserve"> : 80)</w:t>
             </w:r>
           </w:p>
         </w:tc>
@@ -3614,23 +3598,7 @@
                 <w:sz w:val="24"/>
                 <w:szCs w:val="24"/>
               </w:rPr>
-              <w:fldChar w:fldCharType="begin"/>
-            </w:r>
-            <w:r>
-              <w:rPr>
-                <w:b/>
-                <w:sz w:val="24"/>
-                <w:szCs w:val="24"/>
-              </w:rPr>
-              <w:instrText xml:space="preserve"> AUTONUMLGL  \e </w:instrText>
-            </w:r>
-            <w:r>
-              <w:rPr>
-                <w:b/>
-                <w:sz w:val="24"/>
-                <w:szCs w:val="24"/>
-              </w:rPr>
-              <w:fldChar w:fldCharType="end"/>
+              <w:t>4</w:t>
             </w:r>
             <w:r>
               <w:rPr>
@@ -4027,15 +3995,13 @@
                 <w:b/>
                 <w:sz w:val="20"/>
                 <w:szCs w:val="20"/>
-                <w:lang w:val="en-US"/>
-              </w:rPr>
-            </w:pPr>
-            <w:r>
-              <w:rPr>
-                <w:b/>
-                <w:sz w:val="20"/>
-                <w:szCs w:val="20"/>
-                <w:lang w:val="en-US"/>
+              </w:rPr>
+            </w:pPr>
+            <w:r>
+              <w:rPr>
+                <w:b/>
+                <w:sz w:val="20"/>
+                <w:szCs w:val="20"/>
               </w:rPr>
               <w:t>Servidor:</w:t>
             </w:r>
@@ -4046,7 +4012,6 @@
                 <w:i/>
                 <w:sz w:val="20"/>
                 <w:szCs w:val="20"/>
-                <w:lang w:val="en-US"/>
               </w:rPr>
             </w:pPr>
             <w:r>
@@ -4054,7 +4019,6 @@
                 <w:i/>
                 <w:sz w:val="20"/>
                 <w:szCs w:val="20"/>
-                <w:lang w:val="en-US"/>
               </w:rPr>
               <w:t>(Nombre, IP, Puerto, Url)</w:t>
             </w:r>
@@ -4119,7 +4083,6 @@
                 <w:b/>
                 <w:sz w:val="20"/>
                 <w:szCs w:val="20"/>
-                <w:lang w:val="en-US"/>
               </w:rPr>
               <w:t xml:space="preserve">Base de Datos/Directorio </w:t>
             </w:r>
@@ -4369,7 +4332,7 @@
                 <w:sz w:val="24"/>
                 <w:szCs w:val="24"/>
               </w:rPr>
-              <w:fldChar w:fldCharType="begin"/>
+              <w:t>5</w:t>
             </w:r>
             <w:r>
               <w:rPr>
@@ -4377,7 +4340,7 @@
                 <w:sz w:val="24"/>
                 <w:szCs w:val="24"/>
               </w:rPr>
-              <w:instrText xml:space="preserve"> AUTONUMLGL  \e </w:instrText>
+              <w:t xml:space="preserve"> </w:t>
             </w:r>
             <w:r>
               <w:rPr>
@@ -4385,7 +4348,7 @@
                 <w:sz w:val="24"/>
                 <w:szCs w:val="24"/>
               </w:rPr>
-              <w:fldChar w:fldCharType="end"/>
+              <w:t xml:space="preserve">– </w:t>
             </w:r>
             <w:r>
               <w:rPr>
@@ -4393,7 +4356,7 @@
                 <w:sz w:val="24"/>
                 <w:szCs w:val="24"/>
               </w:rPr>
-              <w:t xml:space="preserve"> </w:t>
+              <w:t xml:space="preserve">DESPLIEGUE DE </w:t>
             </w:r>
             <w:r>
               <w:rPr>
@@ -4401,15 +4364,17 @@
                 <w:sz w:val="24"/>
                 <w:szCs w:val="24"/>
               </w:rPr>
-              <w:t xml:space="preserve">– </w:t>
-            </w:r>
+              <w:t>CLIENTE</w:t>
+            </w:r>
+            <w:bookmarkStart w:id="2" w:name="_GoBack"/>
+            <w:bookmarkEnd w:id="2"/>
             <w:r>
               <w:rPr>
                 <w:b/>
                 <w:sz w:val="24"/>
                 <w:szCs w:val="24"/>
               </w:rPr>
-              <w:t>DESPLIEGUE DE API EN SERVIDOR</w:t>
+              <w:t xml:space="preserve"> EN SERVIDOR</w:t>
             </w:r>
           </w:p>
         </w:tc>
@@ -5004,21 +4969,7 @@
                 <w:sz w:val="20"/>
                 <w:szCs w:val="20"/>
               </w:rPr>
-              <w:t xml:space="preserve"> : </w:t>
-            </w:r>
-            <w:r>
-              <w:rPr>
-                <w:sz w:val="20"/>
-                <w:szCs w:val="20"/>
-              </w:rPr>
-              <w:t>3000</w:t>
-            </w:r>
-            <w:r>
-              <w:rPr>
-                <w:sz w:val="20"/>
-                <w:szCs w:val="20"/>
-              </w:rPr>
-              <w:t>)</w:t>
+              <w:t xml:space="preserve"> : 3000)</w:t>
             </w:r>
           </w:p>
         </w:tc>
@@ -6508,7 +6459,7 @@
 </file>
 
 <file path=customXml/itemProps1.xml><?xml version="1.0" encoding="utf-8"?>
-<ds:datastoreItem xmlns:ds="http://schemas.openxmlformats.org/officeDocument/2006/customXml" ds:itemID="{C941908A-BB6E-4768-A14B-B96534BE63EE}">
+<ds:datastoreItem xmlns:ds="http://schemas.openxmlformats.org/officeDocument/2006/customXml" ds:itemID="{37AFA400-070D-4A80-BD87-35D50E10575C}">
   <ds:schemaRefs>
     <ds:schemaRef ds:uri="http://schemas.openxmlformats.org/officeDocument/2006/bibliography"/>
   </ds:schemaRefs>

</xml_diff>